<commit_message>
Final. ha sido un placer
</commit_message>
<xml_diff>
--- a/Práctica #05/Sesión 2/P5S2_05_01.docx
+++ b/Práctica #05/Sesión 2/P5S2_05_01.docx
@@ -425,7 +425,17 @@
           <w:sz w:val="24"/>
           <w:szCs w:val="24"/>
         </w:rPr>
-        <w:t>Fecha de entrega: 7/05/19</w:t>
+        <w:t>Fecha de entrega: 4/06</w:t>
+      </w:r>
+      <w:bookmarkStart w:id="0" w:name="_GoBack"/>
+      <w:bookmarkEnd w:id="0"/>
+      <w:r>
+        <w:rPr>
+          <w:rFonts w:ascii="Times New Roman" w:hAnsi="Times New Roman" w:cs="Times New Roman"/>
+          <w:sz w:val="24"/>
+          <w:szCs w:val="24"/>
+        </w:rPr>
+        <w:t>/19</w:t>
       </w:r>
     </w:p>
     <w:p>
@@ -554,6 +564,407 @@
         </w:rPr>
         <w:t>Anexo 3</w:t>
       </w:r>
+    </w:p>
+    <w:p>
+      <w:pPr>
+        <w:jc w:val="center"/>
+        <w:rPr>
+          <w:rFonts w:ascii="Times New Roman" w:hAnsi="Times New Roman" w:cs="Times New Roman"/>
+          <w:b/>
+          <w:sz w:val="28"/>
+        </w:rPr>
+      </w:pPr>
+      <w:r>
+        <w:rPr>
+          <w:rFonts w:ascii="Times New Roman" w:hAnsi="Times New Roman" w:cs="Times New Roman"/>
+          <w:b/>
+          <w:sz w:val="28"/>
+        </w:rPr>
+        <w:t>Laboratorio</w:t>
+      </w:r>
+    </w:p>
+    <w:p>
+      <w:pPr>
+        <w:rPr>
+          <w:rFonts w:ascii="Times New Roman" w:hAnsi="Times New Roman" w:cs="Times New Roman"/>
+          <w:b/>
+          <w:sz w:val="24"/>
+        </w:rPr>
+      </w:pPr>
+      <w:r>
+        <w:rPr>
+          <w:rFonts w:ascii="Times New Roman" w:hAnsi="Times New Roman" w:cs="Times New Roman"/>
+          <w:sz w:val="24"/>
+        </w:rPr>
+        <w:t xml:space="preserve">Ver </w:t>
+      </w:r>
+      <w:r>
+        <w:rPr>
+          <w:rFonts w:ascii="Times New Roman" w:hAnsi="Times New Roman" w:cs="Times New Roman"/>
+          <w:b/>
+          <w:sz w:val="24"/>
+        </w:rPr>
+        <w:t>Anexo 4</w:t>
+      </w:r>
+    </w:p>
+    <w:p>
+      <w:pPr>
+        <w:jc w:val="center"/>
+        <w:rPr>
+          <w:rFonts w:ascii="Times New Roman" w:hAnsi="Times New Roman" w:cs="Times New Roman"/>
+          <w:b/>
+          <w:sz w:val="28"/>
+        </w:rPr>
+      </w:pPr>
+      <w:r>
+        <w:rPr>
+          <w:rFonts w:ascii="Times New Roman" w:hAnsi="Times New Roman" w:cs="Times New Roman"/>
+          <w:b/>
+          <w:sz w:val="28"/>
+        </w:rPr>
+        <w:t>Conclusiones</w:t>
+      </w:r>
+    </w:p>
+    <w:p>
+      <w:pPr>
+        <w:rPr>
+          <w:rFonts w:ascii="Times New Roman" w:hAnsi="Times New Roman" w:cs="Times New Roman"/>
+          <w:sz w:val="24"/>
+        </w:rPr>
+      </w:pPr>
+      <w:r>
+        <w:rPr>
+          <w:rFonts w:ascii="Times New Roman" w:hAnsi="Times New Roman" w:cs="Times New Roman"/>
+          <w:sz w:val="24"/>
+        </w:rPr>
+        <w:t xml:space="preserve">Si deseáramos implementar los flip-flops diseñados en esta práctica utilizando compuertas lógicas, debemos hacer los circuitos tal como se muestra en el </w:t>
+      </w:r>
+      <w:r>
+        <w:rPr>
+          <w:rFonts w:ascii="Times New Roman" w:hAnsi="Times New Roman" w:cs="Times New Roman"/>
+          <w:b/>
+          <w:sz w:val="24"/>
+        </w:rPr>
+        <w:t>Anexo 5.1</w:t>
+      </w:r>
+      <w:r>
+        <w:rPr>
+          <w:rFonts w:ascii="Times New Roman" w:hAnsi="Times New Roman" w:cs="Times New Roman"/>
+          <w:sz w:val="24"/>
+        </w:rPr>
+        <w:t xml:space="preserve"> para el flip-flop JK y el </w:t>
+      </w:r>
+      <w:r>
+        <w:rPr>
+          <w:rFonts w:ascii="Times New Roman" w:hAnsi="Times New Roman" w:cs="Times New Roman"/>
+          <w:b/>
+          <w:sz w:val="24"/>
+        </w:rPr>
+        <w:t xml:space="preserve">Anexo 5.2 </w:t>
+      </w:r>
+      <w:r>
+        <w:rPr>
+          <w:rFonts w:ascii="Times New Roman" w:hAnsi="Times New Roman" w:cs="Times New Roman"/>
+          <w:sz w:val="24"/>
+        </w:rPr>
+        <w:t xml:space="preserve">para el flip-flop D. </w:t>
+      </w:r>
+      <w:r>
+        <w:rPr>
+          <w:rFonts w:ascii="Times New Roman" w:hAnsi="Times New Roman" w:cs="Times New Roman"/>
+          <w:sz w:val="24"/>
+        </w:rPr>
+        <w:t>Podemos observar que los mismos están construidos sobre los biestables SR, los cuales fueron estudiados en las clases de teoría. Con el lenguaje VHDL, encontramos la facilidad de poder definir dichos componentes simplemente escribiendo su función lógica cuando un evento de flanco de reloj sea detectado, tal como se puede ver en sus respectivas definiciones en el Pre-Laboratorio.</w:t>
+      </w:r>
+    </w:p>
+    <w:p>
+      <w:pPr>
+        <w:rPr>
+          <w:rFonts w:ascii="Times New Roman" w:hAnsi="Times New Roman" w:cs="Times New Roman"/>
+          <w:sz w:val="24"/>
+        </w:rPr>
+      </w:pPr>
+      <w:r>
+        <w:rPr>
+          <w:rFonts w:ascii="Times New Roman" w:hAnsi="Times New Roman" w:cs="Times New Roman"/>
+          <w:sz w:val="24"/>
+        </w:rPr>
+        <w:t>En la práctica anterior, se realizó un circuito secuencial pero a través del diagrama de estados que brinda la interfaz de desarrollo Active-HDL. A través de dicha herramienta, se puede definir el comportamiento del circuito mediante un único paso que es el diseño del diagrama de estados (el cual ya está contenido en un diseño completo de estas unidades de control), con lo cual resulta más práctico y sencillo de implementar que utilizando flip-flops, tal como se hizo en la presente práctica. Se ahorra la elaboración de una tabla de flujo, la obtención de las funciones lógicas y el diseño del circuito.</w:t>
+      </w:r>
+    </w:p>
+    <w:p>
+      <w:pPr>
+        <w:rPr>
+          <w:rFonts w:ascii="Times New Roman" w:hAnsi="Times New Roman" w:cs="Times New Roman"/>
+          <w:sz w:val="24"/>
+        </w:rPr>
+      </w:pPr>
+      <w:r>
+        <w:rPr>
+          <w:rFonts w:ascii="Times New Roman" w:hAnsi="Times New Roman" w:cs="Times New Roman"/>
+          <w:sz w:val="24"/>
+        </w:rPr>
+        <w:t xml:space="preserve">La dinámica de cambio de estados del circuito depende de varias señales: en primer lugar, </w:t>
+      </w:r>
+      <w:r>
+        <w:rPr>
+          <w:rFonts w:ascii="Times New Roman" w:hAnsi="Times New Roman" w:cs="Times New Roman"/>
+          <w:sz w:val="24"/>
+        </w:rPr>
+        <w:t xml:space="preserve">cuando se activa la señal </w:t>
+      </w:r>
+      <w:r>
+        <w:rPr>
+          <w:rFonts w:ascii="Times New Roman" w:hAnsi="Times New Roman" w:cs="Times New Roman"/>
+          <w:b/>
+          <w:sz w:val="24"/>
+        </w:rPr>
+        <w:t>Inicio</w:t>
+      </w:r>
+      <w:r>
+        <w:rPr>
+          <w:rFonts w:ascii="Times New Roman" w:hAnsi="Times New Roman" w:cs="Times New Roman"/>
+          <w:sz w:val="24"/>
+        </w:rPr>
+        <w:t xml:space="preserve">, el sistema pasa del estado inicial a la etapa de Llenado. El sistema seguirá llenando hasta que el sensor de nivel </w:t>
+      </w:r>
+      <w:r>
+        <w:rPr>
+          <w:rFonts w:ascii="Times New Roman" w:hAnsi="Times New Roman" w:cs="Times New Roman"/>
+          <w:b/>
+          <w:sz w:val="24"/>
+        </w:rPr>
+        <w:t xml:space="preserve">N1 </w:t>
+      </w:r>
+      <w:r>
+        <w:rPr>
+          <w:rFonts w:ascii="Times New Roman" w:hAnsi="Times New Roman" w:cs="Times New Roman"/>
+          <w:sz w:val="24"/>
+        </w:rPr>
+        <w:t xml:space="preserve">indique que se debe empezar a mezclar y dejar de llenar. En esta etapa, similar a la etapa anterior se seguirá realizando la actividad hasta que el sensor </w:t>
+      </w:r>
+      <w:r>
+        <w:rPr>
+          <w:rFonts w:ascii="Times New Roman" w:hAnsi="Times New Roman" w:cs="Times New Roman"/>
+          <w:b/>
+          <w:sz w:val="24"/>
+        </w:rPr>
+        <w:t>N2</w:t>
+      </w:r>
+      <w:r>
+        <w:rPr>
+          <w:rFonts w:ascii="Times New Roman" w:hAnsi="Times New Roman" w:cs="Times New Roman"/>
+          <w:sz w:val="24"/>
+        </w:rPr>
+        <w:t xml:space="preserve"> indique lo contrario. Sin embargo, existe un sensor de temperatura </w:t>
+      </w:r>
+      <w:r>
+        <w:rPr>
+          <w:rFonts w:ascii="Times New Roman" w:hAnsi="Times New Roman" w:cs="Times New Roman"/>
+          <w:b/>
+          <w:sz w:val="24"/>
+        </w:rPr>
+        <w:t xml:space="preserve">T </w:t>
+      </w:r>
+      <w:r>
+        <w:rPr>
+          <w:rFonts w:ascii="Times New Roman" w:hAnsi="Times New Roman" w:cs="Times New Roman"/>
+          <w:sz w:val="24"/>
+        </w:rPr>
+        <w:t xml:space="preserve">que al activarse, el sistema deberá detenerse y regresar al estado inicial, independientemente del valor de </w:t>
+      </w:r>
+      <w:r>
+        <w:rPr>
+          <w:rFonts w:ascii="Times New Roman" w:hAnsi="Times New Roman" w:cs="Times New Roman"/>
+          <w:b/>
+          <w:sz w:val="24"/>
+        </w:rPr>
+        <w:t>N2</w:t>
+      </w:r>
+      <w:r>
+        <w:rPr>
+          <w:rFonts w:ascii="Times New Roman" w:hAnsi="Times New Roman" w:cs="Times New Roman"/>
+          <w:b/>
+          <w:sz w:val="24"/>
+        </w:rPr>
+        <w:tab/>
+      </w:r>
+      <w:r>
+        <w:rPr>
+          <w:rFonts w:ascii="Times New Roman" w:hAnsi="Times New Roman" w:cs="Times New Roman"/>
+          <w:sz w:val="24"/>
+        </w:rPr>
+        <w:t>(de acuerdo a las consideraciones tomadas por nosotros).</w:t>
+      </w:r>
+    </w:p>
+    <w:p>
+      <w:pPr>
+        <w:rPr>
+          <w:rFonts w:ascii="Times New Roman" w:hAnsi="Times New Roman" w:cs="Times New Roman"/>
+          <w:sz w:val="24"/>
+        </w:rPr>
+      </w:pPr>
+      <w:r>
+        <w:rPr>
+          <w:rFonts w:ascii="Times New Roman" w:hAnsi="Times New Roman" w:cs="Times New Roman"/>
+          <w:sz w:val="24"/>
+        </w:rPr>
+        <w:t xml:space="preserve">Una vez superada la etapa de Mezclado, el sistema pasará a una última etapa de Vaciado que existirá hasta que en el sensor de nivel </w:t>
+      </w:r>
+      <w:r>
+        <w:rPr>
+          <w:rFonts w:ascii="Times New Roman" w:hAnsi="Times New Roman" w:cs="Times New Roman"/>
+          <w:b/>
+          <w:sz w:val="24"/>
+        </w:rPr>
+        <w:t>N3</w:t>
+      </w:r>
+      <w:r>
+        <w:rPr>
+          <w:rFonts w:ascii="Times New Roman" w:hAnsi="Times New Roman" w:cs="Times New Roman"/>
+          <w:sz w:val="24"/>
+        </w:rPr>
+        <w:t xml:space="preserve"> indique que el nivel de la mezcla está por debajo del mismo (</w:t>
+      </w:r>
+      <w:r>
+        <w:rPr>
+          <w:rFonts w:ascii="Times New Roman" w:hAnsi="Times New Roman" w:cs="Times New Roman"/>
+          <w:b/>
+          <w:sz w:val="24"/>
+        </w:rPr>
+        <w:t>N3 = 0)</w:t>
+      </w:r>
+      <w:r>
+        <w:rPr>
+          <w:rFonts w:ascii="Times New Roman" w:hAnsi="Times New Roman" w:cs="Times New Roman"/>
+          <w:sz w:val="24"/>
+        </w:rPr>
+        <w:t xml:space="preserve"> y se habrá completado un ciclo del sistema volviendo al estado inicial.</w:t>
+      </w:r>
+    </w:p>
+    <w:p>
+      <w:pPr>
+        <w:rPr>
+          <w:rFonts w:ascii="Times New Roman" w:hAnsi="Times New Roman" w:cs="Times New Roman"/>
+          <w:sz w:val="24"/>
+        </w:rPr>
+      </w:pPr>
+      <w:r>
+        <w:rPr>
+          <w:rFonts w:ascii="Times New Roman" w:hAnsi="Times New Roman" w:cs="Times New Roman"/>
+          <w:sz w:val="24"/>
+        </w:rPr>
+        <w:t xml:space="preserve">Las salidas del sistema </w:t>
+      </w:r>
+      <w:r>
+        <w:rPr>
+          <w:rFonts w:ascii="Times New Roman" w:hAnsi="Times New Roman" w:cs="Times New Roman"/>
+          <w:b/>
+          <w:sz w:val="24"/>
+        </w:rPr>
+        <w:t xml:space="preserve">V1, V2, V3 y M </w:t>
+      </w:r>
+      <w:r>
+        <w:rPr>
+          <w:rFonts w:ascii="Times New Roman" w:hAnsi="Times New Roman" w:cs="Times New Roman"/>
+          <w:sz w:val="24"/>
+        </w:rPr>
+        <w:t xml:space="preserve">son salidas de tipo Moore puesto que únicamente dependen del estado en el que se encuentra el sistema, en cambio la salida </w:t>
+      </w:r>
+      <w:r>
+        <w:rPr>
+          <w:rFonts w:ascii="Times New Roman" w:hAnsi="Times New Roman" w:cs="Times New Roman"/>
+          <w:b/>
+          <w:sz w:val="24"/>
+        </w:rPr>
+        <w:t>A</w:t>
+      </w:r>
+      <w:r>
+        <w:rPr>
+          <w:rFonts w:ascii="Times New Roman" w:hAnsi="Times New Roman" w:cs="Times New Roman"/>
+          <w:sz w:val="24"/>
+        </w:rPr>
+        <w:t xml:space="preserve"> es de tipo Mealy ya que la misma se activa durante una transición de un estado a otro, y por lo tanto, dependen de entradas del sistema (</w:t>
+      </w:r>
+      <w:r>
+        <w:rPr>
+          <w:rFonts w:ascii="Times New Roman" w:hAnsi="Times New Roman" w:cs="Times New Roman"/>
+          <w:b/>
+          <w:sz w:val="24"/>
+        </w:rPr>
+        <w:t xml:space="preserve">T y N3 </w:t>
+      </w:r>
+      <w:r>
+        <w:rPr>
+          <w:rFonts w:ascii="Times New Roman" w:hAnsi="Times New Roman" w:cs="Times New Roman"/>
+          <w:sz w:val="24"/>
+        </w:rPr>
+        <w:t>para ser más específicos).</w:t>
+      </w:r>
+    </w:p>
+    <w:p>
+      <w:pPr>
+        <w:rPr>
+          <w:rFonts w:ascii="Times New Roman" w:hAnsi="Times New Roman" w:cs="Times New Roman"/>
+          <w:sz w:val="24"/>
+        </w:rPr>
+      </w:pPr>
+      <w:r>
+        <w:rPr>
+          <w:rFonts w:ascii="Times New Roman" w:hAnsi="Times New Roman" w:cs="Times New Roman"/>
+          <w:sz w:val="24"/>
+        </w:rPr>
+        <w:lastRenderedPageBreak/>
+        <w:t xml:space="preserve">Los diseños implementados en la práctica fueron muy similares a los de otros circuitos secuenciales desarrollados en clase. Los mismos requirieron componentes construidos previamente como lo fueron </w:t>
+      </w:r>
+      <w:r>
+        <w:rPr>
+          <w:rFonts w:ascii="Times New Roman" w:hAnsi="Times New Roman" w:cs="Times New Roman"/>
+          <w:b/>
+          <w:sz w:val="24"/>
+        </w:rPr>
+        <w:t>ClkDiv</w:t>
+      </w:r>
+      <w:r>
+        <w:rPr>
+          <w:rFonts w:ascii="Times New Roman" w:hAnsi="Times New Roman" w:cs="Times New Roman"/>
+          <w:sz w:val="24"/>
+        </w:rPr>
+        <w:t xml:space="preserve">, para dividir la frecuencia del reloj y así poder apreciar los cambios de estado y las salidas; y </w:t>
+      </w:r>
+      <w:r>
+        <w:rPr>
+          <w:rFonts w:ascii="Times New Roman" w:hAnsi="Times New Roman" w:cs="Times New Roman"/>
+          <w:b/>
+          <w:sz w:val="24"/>
+        </w:rPr>
+        <w:t>MUX41</w:t>
+      </w:r>
+      <w:r>
+        <w:rPr>
+          <w:rFonts w:ascii="Times New Roman" w:hAnsi="Times New Roman" w:cs="Times New Roman"/>
+          <w:sz w:val="24"/>
+        </w:rPr>
+        <w:t xml:space="preserve"> para las entradas de los flip-flops.</w:t>
+      </w:r>
+    </w:p>
+    <w:p>
+      <w:pPr>
+        <w:rPr>
+          <w:rFonts w:ascii="Times New Roman" w:hAnsi="Times New Roman" w:cs="Times New Roman"/>
+          <w:sz w:val="24"/>
+        </w:rPr>
+      </w:pPr>
+    </w:p>
+    <w:p>
+      <w:pPr>
+        <w:jc w:val="center"/>
+        <w:rPr>
+          <w:rFonts w:ascii="Times New Roman" w:hAnsi="Times New Roman" w:cs="Times New Roman"/>
+          <w:b/>
+          <w:sz w:val="24"/>
+        </w:rPr>
+      </w:pPr>
     </w:p>
     <w:p>
       <w:pPr>
@@ -1752,8 +2163,10 @@
         <w:rPr>
           <w:rFonts w:ascii="Times New Roman" w:hAnsi="Times New Roman" w:cs="Times New Roman"/>
           <w:b/>
-          <w:sz w:val="24"/>
-          <w:szCs w:val="28"/>
+          <w:noProof/>
+          <w:sz w:val="24"/>
+          <w:szCs w:val="28"/>
+          <w:lang w:eastAsia="es-VE"/>
         </w:rPr>
         <w:drawing>
           <wp:inline distT="0" distB="0" distL="0" distR="0" wp14:anchorId="68B91C38" wp14:editId="207C7B6B">
@@ -1878,29 +2291,74 @@
           <w:szCs w:val="28"/>
         </w:rPr>
       </w:pPr>
-      <w:bookmarkStart w:id="0" w:name="_GoBack"/>
-      <w:r>
-        <w:rPr>
-          <w:rFonts w:ascii="Times New Roman" w:hAnsi="Times New Roman" w:cs="Times New Roman"/>
-          <w:b/>
-          <w:noProof/>
-          <w:sz w:val="24"/>
-          <w:szCs w:val="28"/>
-          <w:lang w:eastAsia="es-VE"/>
+      <w:r>
+        <w:rPr>
+          <w:rFonts w:ascii="Times New Roman" w:hAnsi="Times New Roman" w:cs="Times New Roman"/>
+          <w:b/>
+          <w:sz w:val="24"/>
+          <w:szCs w:val="28"/>
+        </w:rPr>
+        <w:t>Simulación</w:t>
+      </w:r>
+    </w:p>
+    <w:p>
+      <w:pPr>
+        <w:pStyle w:val="Prrafodelista"/>
+        <w:spacing w:line="240" w:lineRule="auto"/>
+        <w:jc w:val="center"/>
+        <w:rPr>
+          <w:rFonts w:ascii="Times New Roman" w:hAnsi="Times New Roman" w:cs="Times New Roman"/>
+          <w:b/>
+          <w:sz w:val="24"/>
+          <w:szCs w:val="28"/>
+        </w:rPr>
+      </w:pPr>
+    </w:p>
+    <w:p>
+      <w:pPr>
+        <w:pStyle w:val="Prrafodelista"/>
+        <w:spacing w:line="240" w:lineRule="auto"/>
+        <w:jc w:val="center"/>
+        <w:rPr>
+          <w:rFonts w:ascii="Times New Roman" w:hAnsi="Times New Roman" w:cs="Times New Roman"/>
+          <w:b/>
+          <w:sz w:val="24"/>
+          <w:szCs w:val="28"/>
+        </w:rPr>
+      </w:pPr>
+    </w:p>
+    <w:p>
+      <w:pPr>
+        <w:pStyle w:val="Prrafodelista"/>
+        <w:spacing w:line="240" w:lineRule="auto"/>
+        <w:jc w:val="center"/>
+        <w:rPr>
+          <w:rFonts w:ascii="Times New Roman" w:hAnsi="Times New Roman" w:cs="Times New Roman"/>
+          <w:b/>
+          <w:sz w:val="24"/>
+          <w:szCs w:val="28"/>
+        </w:rPr>
+      </w:pPr>
+      <w:r>
+        <w:rPr>
+          <w:rFonts w:ascii="Times New Roman" w:hAnsi="Times New Roman" w:cs="Times New Roman"/>
+          <w:b/>
+          <w:sz w:val="24"/>
+          <w:szCs w:val="28"/>
         </w:rPr>
         <w:drawing>
-          <wp:anchor distT="0" distB="0" distL="114300" distR="114300" simplePos="0" relativeHeight="251659264" behindDoc="0" locked="0" layoutInCell="1" allowOverlap="1" wp14:anchorId="693CC1A0" wp14:editId="5ADD1527">
+          <wp:anchor distT="0" distB="0" distL="114300" distR="114300" simplePos="0" relativeHeight="251662336" behindDoc="0" locked="0" layoutInCell="1" allowOverlap="1" wp14:anchorId="511D6CD7" wp14:editId="70E55463">
             <wp:simplePos x="0" y="0"/>
             <wp:positionH relativeFrom="column">
-              <wp:posOffset>-746760</wp:posOffset>
+              <wp:posOffset>-689610</wp:posOffset>
             </wp:positionH>
             <wp:positionV relativeFrom="paragraph">
-              <wp:posOffset>349250</wp:posOffset>
+              <wp:posOffset>5080</wp:posOffset>
             </wp:positionV>
-            <wp:extent cx="7119620" cy="1019175"/>
-            <wp:effectExtent l="0" t="0" r="5080" b="9525"/>
+            <wp:extent cx="7366635" cy="981075"/>
+            <wp:effectExtent l="0" t="0" r="5715" b="9525"/>
             <wp:wrapTopAndBottom/>
-            <wp:docPr id="8" name="Imagen 8"/>
+            <wp:docPr id="22" name="Imagen 22"/>
             <wp:cNvGraphicFramePr>
               <a:graphicFrameLocks xmlns:a="http://schemas.openxmlformats.org/drawingml/2006/main" noChangeAspect="1"/>
             </wp:cNvGraphicFramePr>
@@ -1926,7 +2384,7 @@
                   <pic:spPr>
                     <a:xfrm>
                       <a:off x="0" y="0"/>
-                      <a:ext cx="7119620" cy="1019175"/>
+                      <a:ext cx="7366635" cy="981075"/>
                     </a:xfrm>
                     <a:prstGeom prst="rect">
                       <a:avLst/>
@@ -1944,42 +2402,6 @@
           </wp:anchor>
         </w:drawing>
       </w:r>
-      <w:bookmarkEnd w:id="0"/>
-      <w:r>
-        <w:rPr>
-          <w:rFonts w:ascii="Times New Roman" w:hAnsi="Times New Roman" w:cs="Times New Roman"/>
-          <w:b/>
-          <w:sz w:val="24"/>
-          <w:szCs w:val="28"/>
-        </w:rPr>
-        <w:t>Simulación</w:t>
-      </w:r>
-    </w:p>
-    <w:p>
-      <w:pPr>
-        <w:pStyle w:val="Prrafodelista"/>
-        <w:spacing w:line="240" w:lineRule="auto"/>
-        <w:jc w:val="center"/>
-        <w:rPr>
-          <w:rFonts w:ascii="Times New Roman" w:hAnsi="Times New Roman" w:cs="Times New Roman"/>
-          <w:b/>
-          <w:sz w:val="24"/>
-          <w:szCs w:val="28"/>
-        </w:rPr>
-      </w:pPr>
-    </w:p>
-    <w:p>
-      <w:pPr>
-        <w:pStyle w:val="Prrafodelista"/>
-        <w:spacing w:line="240" w:lineRule="auto"/>
-        <w:jc w:val="center"/>
-        <w:rPr>
-          <w:rFonts w:ascii="Times New Roman" w:hAnsi="Times New Roman" w:cs="Times New Roman"/>
-          <w:b/>
-          <w:sz w:val="24"/>
-          <w:szCs w:val="28"/>
-        </w:rPr>
-      </w:pPr>
     </w:p>
     <w:p>
       <w:pPr>
@@ -2299,31 +2721,21 @@
           <w:b/>
           <w:sz w:val="24"/>
           <w:szCs w:val="28"/>
+        </w:rPr>
+      </w:pPr>
+      <w:r>
+        <w:rPr>
+          <w:rFonts w:ascii="Times New Roman" w:hAnsi="Times New Roman" w:cs="Times New Roman"/>
+          <w:b/>
+          <w:sz w:val="24"/>
+          <w:szCs w:val="28"/>
           <w:u w:val="single"/>
         </w:rPr>
-      </w:pPr>
-      <w:r>
-        <w:rPr>
-          <w:rFonts w:ascii="Times New Roman" w:hAnsi="Times New Roman" w:cs="Times New Roman"/>
-          <w:b/>
-          <w:noProof/>
-          <w:sz w:val="24"/>
-          <w:szCs w:val="28"/>
-          <w:lang w:eastAsia="es-VE"/>
-        </w:rPr>
         <w:drawing>
-          <wp:anchor distT="0" distB="0" distL="114300" distR="114300" simplePos="0" relativeHeight="251662336" behindDoc="1" locked="0" layoutInCell="1" allowOverlap="1" wp14:anchorId="442796AC" wp14:editId="3DCC2BD0">
-            <wp:simplePos x="0" y="0"/>
-            <wp:positionH relativeFrom="column">
-              <wp:posOffset>281940</wp:posOffset>
-            </wp:positionH>
-            <wp:positionV relativeFrom="paragraph">
-              <wp:posOffset>91440</wp:posOffset>
-            </wp:positionV>
-            <wp:extent cx="5612130" cy="3749040"/>
-            <wp:effectExtent l="0" t="0" r="7620" b="3810"/>
-            <wp:wrapNone/>
-            <wp:docPr id="2" name="Imagen 2"/>
+          <wp:inline distT="0" distB="0" distL="0" distR="0" wp14:anchorId="48940376" wp14:editId="7155AA0B">
+            <wp:extent cx="5612130" cy="3674745"/>
+            <wp:effectExtent l="0" t="0" r="7620" b="1905"/>
+            <wp:docPr id="14" name="Imagen 14"/>
             <wp:cNvGraphicFramePr>
               <a:graphicFrameLocks xmlns:a="http://schemas.openxmlformats.org/drawingml/2006/main" noChangeAspect="1"/>
             </wp:cNvGraphicFramePr>
@@ -2335,13 +2747,7 @@
                     <pic:cNvPicPr/>
                   </pic:nvPicPr>
                   <pic:blipFill>
-                    <a:blip r:embed="rId15">
-                      <a:extLst>
-                        <a:ext uri="{28A0092B-C50C-407E-A947-70E740481C1C}">
-                          <a14:useLocalDpi xmlns:a14="http://schemas.microsoft.com/office/drawing/2010/main" val="0"/>
-                        </a:ext>
-                      </a:extLst>
-                    </a:blip>
+                    <a:blip r:embed="rId15"/>
                     <a:stretch>
                       <a:fillRect/>
                     </a:stretch>
@@ -2349,7 +2755,7 @@
                   <pic:spPr>
                     <a:xfrm>
                       <a:off x="0" y="0"/>
-                      <a:ext cx="5612130" cy="3749040"/>
+                      <a:ext cx="5612130" cy="3674745"/>
                     </a:xfrm>
                     <a:prstGeom prst="rect">
                       <a:avLst/>
@@ -2358,13 +2764,7 @@
                 </pic:pic>
               </a:graphicData>
             </a:graphic>
-            <wp14:sizeRelH relativeFrom="page">
-              <wp14:pctWidth>0</wp14:pctWidth>
-            </wp14:sizeRelH>
-            <wp14:sizeRelV relativeFrom="page">
-              <wp14:pctHeight>0</wp14:pctHeight>
-            </wp14:sizeRelV>
-          </wp:anchor>
+          </wp:inline>
         </w:drawing>
       </w:r>
     </w:p>
@@ -2391,266 +2791,7 @@
           <w:b/>
           <w:sz w:val="24"/>
           <w:szCs w:val="28"/>
-        </w:rPr>
-      </w:pPr>
-    </w:p>
-    <w:p>
-      <w:pPr>
-        <w:pStyle w:val="Prrafodelista"/>
-        <w:spacing w:line="240" w:lineRule="auto"/>
-        <w:jc w:val="center"/>
-        <w:rPr>
-          <w:rFonts w:ascii="Times New Roman" w:hAnsi="Times New Roman" w:cs="Times New Roman"/>
-          <w:b/>
-          <w:sz w:val="24"/>
-          <w:szCs w:val="28"/>
-        </w:rPr>
-      </w:pPr>
-    </w:p>
-    <w:p>
-      <w:pPr>
-        <w:pStyle w:val="Prrafodelista"/>
-        <w:spacing w:line="240" w:lineRule="auto"/>
-        <w:jc w:val="center"/>
-        <w:rPr>
-          <w:rFonts w:ascii="Times New Roman" w:hAnsi="Times New Roman" w:cs="Times New Roman"/>
-          <w:b/>
-          <w:sz w:val="24"/>
-          <w:szCs w:val="28"/>
-        </w:rPr>
-      </w:pPr>
-    </w:p>
-    <w:p>
-      <w:pPr>
-        <w:pStyle w:val="Prrafodelista"/>
-        <w:spacing w:line="240" w:lineRule="auto"/>
-        <w:jc w:val="center"/>
-        <w:rPr>
-          <w:rFonts w:ascii="Times New Roman" w:hAnsi="Times New Roman" w:cs="Times New Roman"/>
-          <w:b/>
-          <w:sz w:val="24"/>
-          <w:szCs w:val="28"/>
-        </w:rPr>
-      </w:pPr>
-    </w:p>
-    <w:p>
-      <w:pPr>
-        <w:pStyle w:val="Prrafodelista"/>
-        <w:spacing w:line="240" w:lineRule="auto"/>
-        <w:jc w:val="center"/>
-        <w:rPr>
-          <w:rFonts w:ascii="Times New Roman" w:hAnsi="Times New Roman" w:cs="Times New Roman"/>
-          <w:b/>
-          <w:sz w:val="24"/>
-          <w:szCs w:val="28"/>
-        </w:rPr>
-      </w:pPr>
-    </w:p>
-    <w:p>
-      <w:pPr>
-        <w:pStyle w:val="Prrafodelista"/>
-        <w:spacing w:line="240" w:lineRule="auto"/>
-        <w:jc w:val="center"/>
-        <w:rPr>
-          <w:rFonts w:ascii="Times New Roman" w:hAnsi="Times New Roman" w:cs="Times New Roman"/>
-          <w:b/>
-          <w:sz w:val="24"/>
-          <w:szCs w:val="28"/>
-        </w:rPr>
-      </w:pPr>
-    </w:p>
-    <w:p>
-      <w:pPr>
-        <w:pStyle w:val="Prrafodelista"/>
-        <w:spacing w:line="240" w:lineRule="auto"/>
-        <w:jc w:val="center"/>
-        <w:rPr>
-          <w:rFonts w:ascii="Times New Roman" w:hAnsi="Times New Roman" w:cs="Times New Roman"/>
-          <w:b/>
-          <w:sz w:val="24"/>
-          <w:szCs w:val="28"/>
-        </w:rPr>
-      </w:pPr>
-    </w:p>
-    <w:p>
-      <w:pPr>
-        <w:pStyle w:val="Prrafodelista"/>
-        <w:spacing w:line="240" w:lineRule="auto"/>
-        <w:jc w:val="center"/>
-        <w:rPr>
-          <w:rFonts w:ascii="Times New Roman" w:hAnsi="Times New Roman" w:cs="Times New Roman"/>
-          <w:b/>
-          <w:sz w:val="24"/>
-          <w:szCs w:val="28"/>
-        </w:rPr>
-      </w:pPr>
-    </w:p>
-    <w:p>
-      <w:pPr>
-        <w:pStyle w:val="Prrafodelista"/>
-        <w:spacing w:line="240" w:lineRule="auto"/>
-        <w:jc w:val="center"/>
-        <w:rPr>
-          <w:rFonts w:ascii="Times New Roman" w:hAnsi="Times New Roman" w:cs="Times New Roman"/>
-          <w:b/>
-          <w:sz w:val="24"/>
-          <w:szCs w:val="28"/>
-        </w:rPr>
-      </w:pPr>
-    </w:p>
-    <w:p>
-      <w:pPr>
-        <w:pStyle w:val="Prrafodelista"/>
-        <w:spacing w:line="240" w:lineRule="auto"/>
-        <w:jc w:val="center"/>
-        <w:rPr>
-          <w:rFonts w:ascii="Times New Roman" w:hAnsi="Times New Roman" w:cs="Times New Roman"/>
-          <w:b/>
-          <w:sz w:val="24"/>
-          <w:szCs w:val="28"/>
-        </w:rPr>
-      </w:pPr>
-    </w:p>
-    <w:p>
-      <w:pPr>
-        <w:pStyle w:val="Prrafodelista"/>
-        <w:spacing w:line="240" w:lineRule="auto"/>
-        <w:jc w:val="center"/>
-        <w:rPr>
-          <w:rFonts w:ascii="Times New Roman" w:hAnsi="Times New Roman" w:cs="Times New Roman"/>
-          <w:b/>
-          <w:sz w:val="24"/>
-          <w:szCs w:val="28"/>
-        </w:rPr>
-      </w:pPr>
-    </w:p>
-    <w:p>
-      <w:pPr>
-        <w:pStyle w:val="Prrafodelista"/>
-        <w:spacing w:line="240" w:lineRule="auto"/>
-        <w:jc w:val="center"/>
-        <w:rPr>
-          <w:rFonts w:ascii="Times New Roman" w:hAnsi="Times New Roman" w:cs="Times New Roman"/>
-          <w:b/>
-          <w:sz w:val="24"/>
-          <w:szCs w:val="28"/>
-        </w:rPr>
-      </w:pPr>
-    </w:p>
-    <w:p>
-      <w:pPr>
-        <w:pStyle w:val="Prrafodelista"/>
-        <w:spacing w:line="240" w:lineRule="auto"/>
-        <w:jc w:val="center"/>
-        <w:rPr>
-          <w:rFonts w:ascii="Times New Roman" w:hAnsi="Times New Roman" w:cs="Times New Roman"/>
-          <w:b/>
-          <w:sz w:val="24"/>
-          <w:szCs w:val="28"/>
-        </w:rPr>
-      </w:pPr>
-    </w:p>
-    <w:p>
-      <w:pPr>
-        <w:pStyle w:val="Prrafodelista"/>
-        <w:spacing w:line="240" w:lineRule="auto"/>
-        <w:jc w:val="center"/>
-        <w:rPr>
-          <w:rFonts w:ascii="Times New Roman" w:hAnsi="Times New Roman" w:cs="Times New Roman"/>
-          <w:b/>
-          <w:sz w:val="24"/>
-          <w:szCs w:val="28"/>
-        </w:rPr>
-      </w:pPr>
-    </w:p>
-    <w:p>
-      <w:pPr>
-        <w:pStyle w:val="Prrafodelista"/>
-        <w:spacing w:line="240" w:lineRule="auto"/>
-        <w:jc w:val="center"/>
-        <w:rPr>
-          <w:rFonts w:ascii="Times New Roman" w:hAnsi="Times New Roman" w:cs="Times New Roman"/>
-          <w:b/>
-          <w:sz w:val="24"/>
-          <w:szCs w:val="28"/>
-        </w:rPr>
-      </w:pPr>
-    </w:p>
-    <w:p>
-      <w:pPr>
-        <w:pStyle w:val="Prrafodelista"/>
-        <w:spacing w:line="240" w:lineRule="auto"/>
-        <w:jc w:val="center"/>
-        <w:rPr>
-          <w:rFonts w:ascii="Times New Roman" w:hAnsi="Times New Roman" w:cs="Times New Roman"/>
-          <w:b/>
-          <w:sz w:val="24"/>
-          <w:szCs w:val="28"/>
-        </w:rPr>
-      </w:pPr>
-    </w:p>
-    <w:p>
-      <w:pPr>
-        <w:pStyle w:val="Prrafodelista"/>
-        <w:spacing w:line="240" w:lineRule="auto"/>
-        <w:jc w:val="center"/>
-        <w:rPr>
-          <w:rFonts w:ascii="Times New Roman" w:hAnsi="Times New Roman" w:cs="Times New Roman"/>
-          <w:b/>
-          <w:sz w:val="24"/>
-          <w:szCs w:val="28"/>
-        </w:rPr>
-      </w:pPr>
-    </w:p>
-    <w:p>
-      <w:pPr>
-        <w:pStyle w:val="Prrafodelista"/>
-        <w:spacing w:line="240" w:lineRule="auto"/>
-        <w:jc w:val="center"/>
-        <w:rPr>
-          <w:rFonts w:ascii="Times New Roman" w:hAnsi="Times New Roman" w:cs="Times New Roman"/>
-          <w:b/>
-          <w:sz w:val="24"/>
-          <w:szCs w:val="28"/>
-        </w:rPr>
-      </w:pPr>
-    </w:p>
-    <w:p>
-      <w:pPr>
-        <w:pStyle w:val="Prrafodelista"/>
-        <w:spacing w:line="240" w:lineRule="auto"/>
-        <w:jc w:val="center"/>
-        <w:rPr>
-          <w:rFonts w:ascii="Times New Roman" w:hAnsi="Times New Roman" w:cs="Times New Roman"/>
-          <w:b/>
-          <w:sz w:val="24"/>
-          <w:szCs w:val="28"/>
-        </w:rPr>
-      </w:pPr>
-    </w:p>
-    <w:p>
-      <w:pPr>
-        <w:pStyle w:val="Prrafodelista"/>
-        <w:spacing w:line="240" w:lineRule="auto"/>
-        <w:jc w:val="center"/>
-        <w:rPr>
-          <w:rFonts w:ascii="Times New Roman" w:hAnsi="Times New Roman" w:cs="Times New Roman"/>
-          <w:b/>
-          <w:sz w:val="24"/>
-          <w:szCs w:val="28"/>
-        </w:rPr>
-      </w:pPr>
-    </w:p>
-    <w:p>
-      <w:pPr>
-        <w:pStyle w:val="Prrafodelista"/>
-        <w:spacing w:line="240" w:lineRule="auto"/>
-        <w:jc w:val="center"/>
-        <w:rPr>
-          <w:rFonts w:ascii="Times New Roman" w:hAnsi="Times New Roman" w:cs="Times New Roman"/>
-          <w:b/>
-          <w:sz w:val="24"/>
-          <w:szCs w:val="28"/>
+          <w:u w:val="single"/>
         </w:rPr>
       </w:pPr>
       <w:r>
@@ -3064,8 +3205,10 @@
         <w:rPr>
           <w:rFonts w:ascii="Times New Roman" w:hAnsi="Times New Roman" w:cs="Times New Roman"/>
           <w:b/>
-          <w:sz w:val="28"/>
-          <w:szCs w:val="28"/>
+          <w:noProof/>
+          <w:sz w:val="28"/>
+          <w:szCs w:val="28"/>
+          <w:lang w:eastAsia="es-VE"/>
         </w:rPr>
         <w:lastRenderedPageBreak/>
         <w:drawing>
@@ -3119,8 +3262,10 @@
         <w:rPr>
           <w:rFonts w:ascii="Times New Roman" w:hAnsi="Times New Roman" w:cs="Times New Roman"/>
           <w:b/>
-          <w:sz w:val="28"/>
-          <w:szCs w:val="28"/>
+          <w:noProof/>
+          <w:sz w:val="28"/>
+          <w:szCs w:val="28"/>
+          <w:lang w:eastAsia="es-VE"/>
         </w:rPr>
         <w:drawing>
           <wp:inline distT="0" distB="0" distL="0" distR="0" wp14:anchorId="6E13AA99" wp14:editId="03849E1B">
@@ -3158,6 +3303,641 @@
           </wp:inline>
         </w:drawing>
       </w:r>
+    </w:p>
+    <w:p>
+      <w:pPr>
+        <w:jc w:val="center"/>
+        <w:rPr>
+          <w:rFonts w:ascii="Times New Roman" w:hAnsi="Times New Roman" w:cs="Times New Roman"/>
+          <w:b/>
+          <w:sz w:val="28"/>
+          <w:szCs w:val="28"/>
+        </w:rPr>
+      </w:pPr>
+    </w:p>
+    <w:p>
+      <w:pPr>
+        <w:jc w:val="center"/>
+        <w:rPr>
+          <w:rFonts w:ascii="Times New Roman" w:hAnsi="Times New Roman" w:cs="Times New Roman"/>
+          <w:b/>
+          <w:sz w:val="28"/>
+          <w:szCs w:val="28"/>
+        </w:rPr>
+      </w:pPr>
+    </w:p>
+    <w:p>
+      <w:pPr>
+        <w:jc w:val="center"/>
+        <w:rPr>
+          <w:rFonts w:ascii="Times New Roman" w:hAnsi="Times New Roman" w:cs="Times New Roman"/>
+          <w:b/>
+          <w:sz w:val="28"/>
+          <w:szCs w:val="28"/>
+        </w:rPr>
+      </w:pPr>
+    </w:p>
+    <w:p>
+      <w:pPr>
+        <w:jc w:val="center"/>
+        <w:rPr>
+          <w:rFonts w:ascii="Times New Roman" w:hAnsi="Times New Roman" w:cs="Times New Roman"/>
+          <w:b/>
+          <w:sz w:val="28"/>
+          <w:szCs w:val="28"/>
+        </w:rPr>
+      </w:pPr>
+    </w:p>
+    <w:p>
+      <w:pPr>
+        <w:jc w:val="center"/>
+        <w:rPr>
+          <w:rFonts w:ascii="Times New Roman" w:hAnsi="Times New Roman" w:cs="Times New Roman"/>
+          <w:b/>
+          <w:sz w:val="28"/>
+          <w:szCs w:val="28"/>
+        </w:rPr>
+      </w:pPr>
+    </w:p>
+    <w:p>
+      <w:pPr>
+        <w:jc w:val="center"/>
+        <w:rPr>
+          <w:rFonts w:ascii="Times New Roman" w:hAnsi="Times New Roman" w:cs="Times New Roman"/>
+          <w:b/>
+          <w:sz w:val="28"/>
+          <w:szCs w:val="28"/>
+        </w:rPr>
+      </w:pPr>
+    </w:p>
+    <w:p>
+      <w:pPr>
+        <w:jc w:val="center"/>
+        <w:rPr>
+          <w:rFonts w:ascii="Times New Roman" w:hAnsi="Times New Roman" w:cs="Times New Roman"/>
+          <w:b/>
+          <w:sz w:val="28"/>
+          <w:szCs w:val="28"/>
+        </w:rPr>
+      </w:pPr>
+      <w:r>
+        <w:rPr>
+          <w:rFonts w:ascii="Times New Roman" w:hAnsi="Times New Roman" w:cs="Times New Roman"/>
+          <w:b/>
+          <w:sz w:val="28"/>
+          <w:szCs w:val="28"/>
+        </w:rPr>
+        <w:lastRenderedPageBreak/>
+        <w:t>Anexo 4</w:t>
+      </w:r>
+    </w:p>
+    <w:p>
+      <w:pPr>
+        <w:jc w:val="center"/>
+        <w:rPr>
+          <w:rFonts w:ascii="Times New Roman" w:hAnsi="Times New Roman" w:cs="Times New Roman"/>
+          <w:b/>
+          <w:sz w:val="24"/>
+          <w:szCs w:val="28"/>
+        </w:rPr>
+      </w:pPr>
+      <w:r>
+        <w:rPr>
+          <w:rFonts w:ascii="Times New Roman" w:hAnsi="Times New Roman" w:cs="Times New Roman"/>
+          <w:b/>
+          <w:sz w:val="24"/>
+          <w:szCs w:val="28"/>
+        </w:rPr>
+        <w:t>Anexo 4.1</w:t>
+      </w:r>
+    </w:p>
+    <w:p>
+      <w:pPr>
+        <w:jc w:val="center"/>
+        <w:rPr>
+          <w:rFonts w:ascii="Times New Roman" w:hAnsi="Times New Roman" w:cs="Times New Roman"/>
+          <w:b/>
+          <w:sz w:val="24"/>
+          <w:szCs w:val="28"/>
+          <w:lang w:val="en-US"/>
+        </w:rPr>
+      </w:pPr>
+      <w:r>
+        <w:rPr>
+          <w:rFonts w:ascii="Times New Roman" w:hAnsi="Times New Roman" w:cs="Times New Roman"/>
+          <w:b/>
+          <w:sz w:val="24"/>
+          <w:szCs w:val="28"/>
+        </w:rPr>
+        <w:t>Diseño del alto nivel</w:t>
+      </w:r>
+    </w:p>
+    <w:p>
+      <w:pPr>
+        <w:jc w:val="center"/>
+        <w:rPr>
+          <w:rFonts w:ascii="Times New Roman" w:hAnsi="Times New Roman" w:cs="Times New Roman"/>
+          <w:b/>
+          <w:sz w:val="24"/>
+          <w:szCs w:val="28"/>
+          <w:lang w:val="en-US"/>
+        </w:rPr>
+      </w:pPr>
+      <w:r>
+        <w:rPr>
+          <w:rFonts w:ascii="Times New Roman" w:hAnsi="Times New Roman" w:cs="Times New Roman"/>
+          <w:b/>
+          <w:sz w:val="24"/>
+          <w:szCs w:val="28"/>
+          <w:lang w:val="en-US"/>
+        </w:rPr>
+        <w:drawing>
+          <wp:inline distT="0" distB="0" distL="0" distR="0" wp14:anchorId="62638359" wp14:editId="50CE1843">
+            <wp:extent cx="4324387" cy="2085975"/>
+            <wp:effectExtent l="0" t="0" r="0" b="0"/>
+            <wp:docPr id="15" name="Imagen 15"/>
+            <wp:cNvGraphicFramePr>
+              <a:graphicFrameLocks xmlns:a="http://schemas.openxmlformats.org/drawingml/2006/main" noChangeAspect="1"/>
+            </wp:cNvGraphicFramePr>
+            <a:graphic xmlns:a="http://schemas.openxmlformats.org/drawingml/2006/main">
+              <a:graphicData uri="http://schemas.openxmlformats.org/drawingml/2006/picture">
+                <pic:pic xmlns:pic="http://schemas.openxmlformats.org/drawingml/2006/picture">
+                  <pic:nvPicPr>
+                    <pic:cNvPr id="0" name=""/>
+                    <pic:cNvPicPr/>
+                  </pic:nvPicPr>
+                  <pic:blipFill>
+                    <a:blip r:embed="rId22"/>
+                    <a:stretch>
+                      <a:fillRect/>
+                    </a:stretch>
+                  </pic:blipFill>
+                  <pic:spPr>
+                    <a:xfrm>
+                      <a:off x="0" y="0"/>
+                      <a:ext cx="4324991" cy="2086266"/>
+                    </a:xfrm>
+                    <a:prstGeom prst="rect">
+                      <a:avLst/>
+                    </a:prstGeom>
+                  </pic:spPr>
+                </pic:pic>
+              </a:graphicData>
+            </a:graphic>
+          </wp:inline>
+        </w:drawing>
+      </w:r>
+    </w:p>
+    <w:p>
+      <w:pPr>
+        <w:jc w:val="center"/>
+        <w:rPr>
+          <w:rFonts w:ascii="Times New Roman" w:hAnsi="Times New Roman" w:cs="Times New Roman"/>
+          <w:b/>
+          <w:sz w:val="24"/>
+          <w:szCs w:val="28"/>
+        </w:rPr>
+      </w:pPr>
+      <w:r>
+        <w:rPr>
+          <w:rFonts w:ascii="Times New Roman" w:hAnsi="Times New Roman" w:cs="Times New Roman"/>
+          <w:b/>
+          <w:sz w:val="24"/>
+          <w:szCs w:val="28"/>
+        </w:rPr>
+        <w:t>Anexo 4.2</w:t>
+      </w:r>
+    </w:p>
+    <w:p>
+      <w:pPr>
+        <w:jc w:val="center"/>
+        <w:rPr>
+          <w:rFonts w:ascii="Times New Roman" w:hAnsi="Times New Roman" w:cs="Times New Roman"/>
+          <w:b/>
+          <w:sz w:val="24"/>
+          <w:szCs w:val="28"/>
+        </w:rPr>
+      </w:pPr>
+      <w:r>
+        <w:rPr>
+          <w:rFonts w:ascii="Times New Roman" w:hAnsi="Times New Roman" w:cs="Times New Roman"/>
+          <w:b/>
+          <w:sz w:val="24"/>
+          <w:szCs w:val="28"/>
+        </w:rPr>
+        <w:t>Código VHDL</w:t>
+      </w:r>
+    </w:p>
+    <w:p>
+      <w:pPr>
+        <w:jc w:val="center"/>
+        <w:rPr>
+          <w:rFonts w:ascii="Times New Roman" w:hAnsi="Times New Roman" w:cs="Times New Roman"/>
+          <w:b/>
+          <w:sz w:val="24"/>
+          <w:szCs w:val="28"/>
+        </w:rPr>
+      </w:pPr>
+      <w:r>
+        <w:rPr>
+          <w:rFonts w:ascii="Times New Roman" w:hAnsi="Times New Roman" w:cs="Times New Roman"/>
+          <w:b/>
+          <w:sz w:val="24"/>
+          <w:szCs w:val="28"/>
+        </w:rPr>
+        <w:drawing>
+          <wp:inline distT="0" distB="0" distL="0" distR="0" wp14:anchorId="3196B60C" wp14:editId="19A98B1B">
+            <wp:extent cx="2333625" cy="3255551"/>
+            <wp:effectExtent l="0" t="0" r="0" b="2540"/>
+            <wp:docPr id="20" name="Imagen 20"/>
+            <wp:cNvGraphicFramePr>
+              <a:graphicFrameLocks xmlns:a="http://schemas.openxmlformats.org/drawingml/2006/main" noChangeAspect="1"/>
+            </wp:cNvGraphicFramePr>
+            <a:graphic xmlns:a="http://schemas.openxmlformats.org/drawingml/2006/main">
+              <a:graphicData uri="http://schemas.openxmlformats.org/drawingml/2006/picture">
+                <pic:pic xmlns:pic="http://schemas.openxmlformats.org/drawingml/2006/picture">
+                  <pic:nvPicPr>
+                    <pic:cNvPr id="0" name=""/>
+                    <pic:cNvPicPr/>
+                  </pic:nvPicPr>
+                  <pic:blipFill>
+                    <a:blip r:embed="rId23"/>
+                    <a:stretch>
+                      <a:fillRect/>
+                    </a:stretch>
+                  </pic:blipFill>
+                  <pic:spPr>
+                    <a:xfrm>
+                      <a:off x="0" y="0"/>
+                      <a:ext cx="2333951" cy="3256005"/>
+                    </a:xfrm>
+                    <a:prstGeom prst="rect">
+                      <a:avLst/>
+                    </a:prstGeom>
+                  </pic:spPr>
+                </pic:pic>
+              </a:graphicData>
+            </a:graphic>
+          </wp:inline>
+        </w:drawing>
+      </w:r>
+    </w:p>
+    <w:p>
+      <w:pPr>
+        <w:jc w:val="center"/>
+        <w:rPr>
+          <w:rFonts w:ascii="Times New Roman" w:hAnsi="Times New Roman" w:cs="Times New Roman"/>
+          <w:b/>
+          <w:sz w:val="24"/>
+          <w:szCs w:val="28"/>
+        </w:rPr>
+      </w:pPr>
+      <w:r>
+        <w:rPr>
+          <w:rFonts w:ascii="Times New Roman" w:hAnsi="Times New Roman" w:cs="Times New Roman"/>
+          <w:b/>
+          <w:sz w:val="24"/>
+          <w:szCs w:val="28"/>
+        </w:rPr>
+        <w:lastRenderedPageBreak/>
+        <w:drawing>
+          <wp:inline distT="0" distB="0" distL="0" distR="0" wp14:anchorId="77BB8826" wp14:editId="2484F4ED">
+            <wp:extent cx="2483130" cy="3124200"/>
+            <wp:effectExtent l="0" t="0" r="0" b="0"/>
+            <wp:docPr id="21" name="Imagen 21"/>
+            <wp:cNvGraphicFramePr>
+              <a:graphicFrameLocks xmlns:a="http://schemas.openxmlformats.org/drawingml/2006/main" noChangeAspect="1"/>
+            </wp:cNvGraphicFramePr>
+            <a:graphic xmlns:a="http://schemas.openxmlformats.org/drawingml/2006/main">
+              <a:graphicData uri="http://schemas.openxmlformats.org/drawingml/2006/picture">
+                <pic:pic xmlns:pic="http://schemas.openxmlformats.org/drawingml/2006/picture">
+                  <pic:nvPicPr>
+                    <pic:cNvPr id="0" name=""/>
+                    <pic:cNvPicPr/>
+                  </pic:nvPicPr>
+                  <pic:blipFill>
+                    <a:blip r:embed="rId24"/>
+                    <a:stretch>
+                      <a:fillRect/>
+                    </a:stretch>
+                  </pic:blipFill>
+                  <pic:spPr>
+                    <a:xfrm>
+                      <a:off x="0" y="0"/>
+                      <a:ext cx="2483477" cy="3124636"/>
+                    </a:xfrm>
+                    <a:prstGeom prst="rect">
+                      <a:avLst/>
+                    </a:prstGeom>
+                  </pic:spPr>
+                </pic:pic>
+              </a:graphicData>
+            </a:graphic>
+          </wp:inline>
+        </w:drawing>
+      </w:r>
+    </w:p>
+    <w:p>
+      <w:pPr>
+        <w:spacing w:after="200" w:line="276" w:lineRule="auto"/>
+        <w:rPr>
+          <w:rFonts w:ascii="Times New Roman" w:hAnsi="Times New Roman" w:cs="Times New Roman"/>
+          <w:b/>
+          <w:sz w:val="28"/>
+          <w:szCs w:val="28"/>
+        </w:rPr>
+      </w:pPr>
+      <w:r>
+        <w:rPr>
+          <w:rFonts w:ascii="Times New Roman" w:hAnsi="Times New Roman" w:cs="Times New Roman"/>
+          <w:b/>
+          <w:sz w:val="28"/>
+          <w:szCs w:val="28"/>
+        </w:rPr>
+        <w:br w:type="page"/>
+      </w:r>
+    </w:p>
+    <w:p>
+      <w:pPr>
+        <w:jc w:val="center"/>
+        <w:rPr>
+          <w:rFonts w:ascii="Times New Roman" w:hAnsi="Times New Roman" w:cs="Times New Roman"/>
+          <w:b/>
+          <w:sz w:val="28"/>
+          <w:szCs w:val="28"/>
+        </w:rPr>
+      </w:pPr>
+      <w:r>
+        <w:rPr>
+          <w:rFonts w:ascii="Times New Roman" w:hAnsi="Times New Roman" w:cs="Times New Roman"/>
+          <w:b/>
+          <w:sz w:val="28"/>
+          <w:szCs w:val="28"/>
+        </w:rPr>
+        <w:lastRenderedPageBreak/>
+        <w:t>Anexo 5</w:t>
+      </w:r>
+    </w:p>
+    <w:p>
+      <w:pPr>
+        <w:jc w:val="center"/>
+        <w:rPr>
+          <w:rFonts w:ascii="Times New Roman" w:hAnsi="Times New Roman" w:cs="Times New Roman"/>
+          <w:b/>
+          <w:sz w:val="24"/>
+          <w:szCs w:val="28"/>
+          <w:lang w:val="en-US"/>
+        </w:rPr>
+      </w:pPr>
+      <w:proofErr w:type="spellStart"/>
+      <w:r>
+        <w:rPr>
+          <w:rFonts w:ascii="Times New Roman" w:hAnsi="Times New Roman" w:cs="Times New Roman"/>
+          <w:b/>
+          <w:sz w:val="24"/>
+          <w:szCs w:val="28"/>
+          <w:lang w:val="en-US"/>
+        </w:rPr>
+        <w:t>Anexo</w:t>
+      </w:r>
+      <w:proofErr w:type="spellEnd"/>
+      <w:r>
+        <w:rPr>
+          <w:rFonts w:ascii="Times New Roman" w:hAnsi="Times New Roman" w:cs="Times New Roman"/>
+          <w:b/>
+          <w:sz w:val="24"/>
+          <w:szCs w:val="28"/>
+          <w:lang w:val="en-US"/>
+        </w:rPr>
+        <w:t xml:space="preserve"> 5.1</w:t>
+      </w:r>
+    </w:p>
+    <w:p>
+      <w:pPr>
+        <w:jc w:val="center"/>
+        <w:rPr>
+          <w:rFonts w:ascii="Times New Roman" w:hAnsi="Times New Roman" w:cs="Times New Roman"/>
+          <w:b/>
+          <w:sz w:val="24"/>
+          <w:szCs w:val="28"/>
+          <w:lang w:val="en-US"/>
+        </w:rPr>
+      </w:pPr>
+      <w:r>
+        <w:rPr>
+          <w:rFonts w:ascii="Times New Roman" w:hAnsi="Times New Roman" w:cs="Times New Roman"/>
+          <w:b/>
+          <w:sz w:val="24"/>
+          <w:szCs w:val="28"/>
+          <w:lang w:val="en-US"/>
+        </w:rPr>
+        <w:t>Flip-flop JK</w:t>
+      </w:r>
+    </w:p>
+    <w:p>
+      <w:pPr>
+        <w:jc w:val="center"/>
+        <w:rPr>
+          <w:rFonts w:ascii="Times New Roman" w:hAnsi="Times New Roman" w:cs="Times New Roman"/>
+          <w:b/>
+          <w:sz w:val="24"/>
+          <w:szCs w:val="28"/>
+          <w:lang w:val="en-US"/>
+        </w:rPr>
+      </w:pPr>
+      <w:r>
+        <w:rPr>
+          <w:noProof/>
+          <w:lang w:eastAsia="es-VE"/>
+        </w:rPr>
+        <w:drawing>
+          <wp:inline distT="0" distB="0" distL="0" distR="0">
+            <wp:extent cx="2857500" cy="1657350"/>
+            <wp:effectExtent l="0" t="0" r="0" b="0"/>
+            <wp:docPr id="6" name="Imagen 6" descr="https://i1.wp.com/www.ingmecafenix.com/wp-content/uploads/2017/04/flip-flop-JK.png?resize=300%2C174&amp;ssl=1"/>
+            <wp:cNvGraphicFramePr>
+              <a:graphicFrameLocks xmlns:a="http://schemas.openxmlformats.org/drawingml/2006/main" noChangeAspect="1"/>
+            </wp:cNvGraphicFramePr>
+            <a:graphic xmlns:a="http://schemas.openxmlformats.org/drawingml/2006/main">
+              <a:graphicData uri="http://schemas.openxmlformats.org/drawingml/2006/picture">
+                <pic:pic xmlns:pic="http://schemas.openxmlformats.org/drawingml/2006/picture">
+                  <pic:nvPicPr>
+                    <pic:cNvPr id="0" name="Picture 1" descr="https://i1.wp.com/www.ingmecafenix.com/wp-content/uploads/2017/04/flip-flop-JK.png?resize=300%2C174&amp;ssl=1"/>
+                    <pic:cNvPicPr>
+                      <a:picLocks noChangeAspect="1" noChangeArrowheads="1"/>
+                    </pic:cNvPicPr>
+                  </pic:nvPicPr>
+                  <pic:blipFill>
+                    <a:blip r:embed="rId25">
+                      <a:extLst>
+                        <a:ext uri="{28A0092B-C50C-407E-A947-70E740481C1C}">
+                          <a14:useLocalDpi xmlns:a14="http://schemas.microsoft.com/office/drawing/2010/main" val="0"/>
+                        </a:ext>
+                      </a:extLst>
+                    </a:blip>
+                    <a:srcRect/>
+                    <a:stretch>
+                      <a:fillRect/>
+                    </a:stretch>
+                  </pic:blipFill>
+                  <pic:spPr bwMode="auto">
+                    <a:xfrm>
+                      <a:off x="0" y="0"/>
+                      <a:ext cx="2857500" cy="1657350"/>
+                    </a:xfrm>
+                    <a:prstGeom prst="rect">
+                      <a:avLst/>
+                    </a:prstGeom>
+                    <a:noFill/>
+                    <a:ln>
+                      <a:noFill/>
+                    </a:ln>
+                  </pic:spPr>
+                </pic:pic>
+              </a:graphicData>
+            </a:graphic>
+          </wp:inline>
+        </w:drawing>
+      </w:r>
+    </w:p>
+    <w:p>
+      <w:pPr>
+        <w:jc w:val="center"/>
+        <w:rPr>
+          <w:rFonts w:ascii="Times New Roman" w:hAnsi="Times New Roman" w:cs="Times New Roman"/>
+          <w:b/>
+          <w:sz w:val="24"/>
+          <w:szCs w:val="28"/>
+          <w:lang w:val="en-US"/>
+        </w:rPr>
+      </w:pPr>
+      <w:proofErr w:type="spellStart"/>
+      <w:r>
+        <w:rPr>
+          <w:rFonts w:ascii="Times New Roman" w:hAnsi="Times New Roman" w:cs="Times New Roman"/>
+          <w:b/>
+          <w:sz w:val="24"/>
+          <w:szCs w:val="28"/>
+          <w:lang w:val="en-US"/>
+        </w:rPr>
+        <w:t>Anexo</w:t>
+      </w:r>
+      <w:proofErr w:type="spellEnd"/>
+      <w:r>
+        <w:rPr>
+          <w:rFonts w:ascii="Times New Roman" w:hAnsi="Times New Roman" w:cs="Times New Roman"/>
+          <w:b/>
+          <w:sz w:val="24"/>
+          <w:szCs w:val="28"/>
+          <w:lang w:val="en-US"/>
+        </w:rPr>
+        <w:t xml:space="preserve"> 5.2</w:t>
+      </w:r>
+    </w:p>
+    <w:p>
+      <w:pPr>
+        <w:jc w:val="center"/>
+        <w:rPr>
+          <w:rFonts w:ascii="Times New Roman" w:hAnsi="Times New Roman" w:cs="Times New Roman"/>
+          <w:b/>
+          <w:sz w:val="24"/>
+          <w:szCs w:val="28"/>
+        </w:rPr>
+      </w:pPr>
+      <w:r>
+        <w:rPr>
+          <w:rFonts w:ascii="Times New Roman" w:hAnsi="Times New Roman" w:cs="Times New Roman"/>
+          <w:b/>
+          <w:sz w:val="24"/>
+          <w:szCs w:val="28"/>
+        </w:rPr>
+        <w:t xml:space="preserve">Flip-flop </w:t>
+      </w:r>
+      <w:r>
+        <w:rPr>
+          <w:rFonts w:ascii="Times New Roman" w:hAnsi="Times New Roman" w:cs="Times New Roman"/>
+          <w:b/>
+          <w:sz w:val="24"/>
+          <w:szCs w:val="28"/>
+        </w:rPr>
+        <w:t>D</w:t>
+      </w:r>
+    </w:p>
+    <w:p>
+      <w:pPr>
+        <w:jc w:val="center"/>
+        <w:rPr>
+          <w:rFonts w:ascii="Times New Roman" w:hAnsi="Times New Roman" w:cs="Times New Roman"/>
+          <w:b/>
+          <w:sz w:val="24"/>
+          <w:szCs w:val="28"/>
+        </w:rPr>
+      </w:pPr>
+      <w:r>
+        <w:rPr>
+          <w:noProof/>
+          <w:lang w:eastAsia="es-VE"/>
+        </w:rPr>
+        <w:drawing>
+          <wp:inline distT="0" distB="0" distL="0" distR="0">
+            <wp:extent cx="2857500" cy="1266825"/>
+            <wp:effectExtent l="0" t="0" r="0" b="9525"/>
+            <wp:docPr id="9" name="Imagen 9" descr="flip flop d"/>
+            <wp:cNvGraphicFramePr>
+              <a:graphicFrameLocks xmlns:a="http://schemas.openxmlformats.org/drawingml/2006/main" noChangeAspect="1"/>
+            </wp:cNvGraphicFramePr>
+            <a:graphic xmlns:a="http://schemas.openxmlformats.org/drawingml/2006/main">
+              <a:graphicData uri="http://schemas.openxmlformats.org/drawingml/2006/picture">
+                <pic:pic xmlns:pic="http://schemas.openxmlformats.org/drawingml/2006/picture">
+                  <pic:nvPicPr>
+                    <pic:cNvPr id="0" name="Picture 3" descr="flip flop d"/>
+                    <pic:cNvPicPr>
+                      <a:picLocks noChangeAspect="1" noChangeArrowheads="1"/>
+                    </pic:cNvPicPr>
+                  </pic:nvPicPr>
+                  <pic:blipFill>
+                    <a:blip r:embed="rId26">
+                      <a:extLst>
+                        <a:ext uri="{28A0092B-C50C-407E-A947-70E740481C1C}">
+                          <a14:useLocalDpi xmlns:a14="http://schemas.microsoft.com/office/drawing/2010/main" val="0"/>
+                        </a:ext>
+                      </a:extLst>
+                    </a:blip>
+                    <a:srcRect/>
+                    <a:stretch>
+                      <a:fillRect/>
+                    </a:stretch>
+                  </pic:blipFill>
+                  <pic:spPr bwMode="auto">
+                    <a:xfrm>
+                      <a:off x="0" y="0"/>
+                      <a:ext cx="2857500" cy="1266825"/>
+                    </a:xfrm>
+                    <a:prstGeom prst="rect">
+                      <a:avLst/>
+                    </a:prstGeom>
+                    <a:noFill/>
+                    <a:ln>
+                      <a:noFill/>
+                    </a:ln>
+                  </pic:spPr>
+                </pic:pic>
+              </a:graphicData>
+            </a:graphic>
+          </wp:inline>
+        </w:drawing>
+      </w:r>
+    </w:p>
+    <w:p>
+      <w:pPr>
+        <w:jc w:val="center"/>
+        <w:rPr>
+          <w:rFonts w:ascii="Times New Roman" w:hAnsi="Times New Roman" w:cs="Times New Roman"/>
+          <w:b/>
+          <w:sz w:val="24"/>
+          <w:szCs w:val="28"/>
+        </w:rPr>
+      </w:pPr>
     </w:p>
     <w:sectPr>
       <w:pgSz w:w="12240" w:h="15840"/>
@@ -3616,6 +4396,17 @@
     <w:uiPriority w:val="99"/>
     <w:rsid w:val="003520B5"/>
   </w:style>
+  <w:style w:type="character" w:styleId="Hipervnculo">
+    <w:name w:val="Hyperlink"/>
+    <w:basedOn w:val="Fuentedeprrafopredeter"/>
+    <w:uiPriority w:val="99"/>
+    <w:unhideWhenUsed/>
+    <w:rsid w:val="00834594"/>
+    <w:rPr>
+      <w:color w:val="0000FF" w:themeColor="hyperlink"/>
+      <w:u w:val="single"/>
+    </w:rPr>
+  </w:style>
 </w:styles>
 </file>
 
@@ -3894,6 +4685,17 @@
     <w:link w:val="Piedepgina"/>
     <w:uiPriority w:val="99"/>
     <w:rsid w:val="003520B5"/>
+  </w:style>
+  <w:style w:type="character" w:styleId="Hipervnculo">
+    <w:name w:val="Hyperlink"/>
+    <w:basedOn w:val="Fuentedeprrafopredeter"/>
+    <w:uiPriority w:val="99"/>
+    <w:unhideWhenUsed/>
+    <w:rsid w:val="00834594"/>
+    <w:rPr>
+      <w:color w:val="0000FF" w:themeColor="hyperlink"/>
+      <w:u w:val="single"/>
+    </w:rPr>
   </w:style>
 </w:styles>
 </file>

</xml_diff>